<commit_message>
Added a few things to the research document.
</commit_message>
<xml_diff>
--- a/Preliminary research.docx
+++ b/Preliminary research.docx
@@ -125,8 +125,6 @@
       </w:pPr>
       <w:r>
         <w:tab/>
-      </w:r>
-      <w:r>
         <w:t>LB-351, LB-353, LB-359</w:t>
       </w:r>
     </w:p>
@@ -173,8 +171,6 @@
       </w:pPr>
       <w:r>
         <w:tab/>
-      </w:r>
-      <w:r>
         <w:t>LB-447, LB-449, LB-479, LB-481</w:t>
       </w:r>
     </w:p>
@@ -185,8 +181,6 @@
       </w:pPr>
       <w:r>
         <w:tab/>
-      </w:r>
-      <w:r>
         <w:t xml:space="preserve">Plan: </w:t>
       </w:r>
       <w:hyperlink r:id="rId5" w:history="1">
@@ -223,8 +217,6 @@
       </w:pPr>
       <w:r>
         <w:tab/>
-      </w:r>
-      <w:r>
         <w:t>LB-518, LB-522, LB-547, LB-583</w:t>
       </w:r>
     </w:p>
@@ -241,19 +233,7 @@
           <w:rPr>
             <w:rStyle w:val="Hyperlink"/>
           </w:rPr>
-          <w:t>http://library.concord</w:t>
-        </w:r>
-        <w:r>
-          <w:rPr>
-            <w:rStyle w:val="Hyperlink"/>
-          </w:rPr>
-          <w:t>i</w:t>
-        </w:r>
-        <w:r>
-          <w:rPr>
-            <w:rStyle w:val="Hyperlink"/>
-          </w:rPr>
-          <w:t>a.ca/locations/images/lb5.png</w:t>
+          <w:t>http://library.concordia.ca/locations/images/lb5.png</w:t>
         </w:r>
       </w:hyperlink>
     </w:p>
@@ -313,8 +293,6 @@
       </w:r>
       <w:r>
         <w:tab/>
-      </w:r>
-      <w:r>
         <w:t>VL 301-10, VL 301-11, VL 301-22, VL 301-23, VL 301-24</w:t>
       </w:r>
     </w:p>
@@ -336,8 +314,6 @@
       </w:r>
       <w:r>
         <w:tab/>
-      </w:r>
-      <w:r>
         <w:t>VL 301-12, VL 301-13, VL 301-20, VL 301-21</w:t>
       </w:r>
     </w:p>
@@ -501,23 +477,116 @@
       <w:pPr>
         <w:spacing w:after="0"/>
         <w:ind w:left="1440"/>
-        <w:rPr>
-          <w:b/>
-        </w:rPr>
-      </w:pPr>
-      <w:r>
-        <w:t xml:space="preserve">An image like this one could be used to optimize room selection and help with visualization. There would be an interface right beside a plan of the </w:t>
-      </w:r>
-      <w:proofErr w:type="gramStart"/>
-      <w:r>
-        <w:t>floor  listing</w:t>
-      </w:r>
-      <w:proofErr w:type="gramEnd"/>
-      <w:r>
-        <w:t xml:space="preserve"> all the hours and  whether they are booked or not.</w:t>
+      </w:pPr>
+      <w:r>
+        <w:t>An image like this one could be used to optimize room selection and help with visualization. There would be an interface ri</w:t>
+      </w:r>
+      <w:r>
+        <w:t xml:space="preserve">ght beside a plan of the floor </w:t>
+      </w:r>
+      <w:r>
+        <w:t>listing all the hours and  whether they are booked or not.</w:t>
+      </w:r>
+    </w:p>
+    <w:p>
+      <w:pPr>
+        <w:spacing w:after="0"/>
+        <w:ind w:left="1440"/>
+      </w:pPr>
+    </w:p>
+    <w:p>
+      <w:pPr>
+        <w:spacing w:after="0"/>
+      </w:pPr>
+      <w:r>
+        <w:lastRenderedPageBreak/>
+        <w:t xml:space="preserve">When you click on </w:t>
+      </w:r>
+    </w:p>
+    <w:p>
+      <w:pPr>
+        <w:spacing w:after="0"/>
+      </w:pPr>
+      <w:r>
+        <w:t>Here is what the display system look</w:t>
+      </w:r>
+      <w:r>
+        <w:t>s</w:t>
+      </w:r>
+      <w:r>
+        <w:t xml:space="preserve"> like.</w:t>
+      </w:r>
+    </w:p>
+    <w:p>
+      <w:pPr>
+        <w:spacing w:after="0"/>
+      </w:pPr>
+      <w:r>
+        <w:rPr>
+          <w:noProof/>
+        </w:rPr>
+        <w:drawing>
+          <wp:inline distT="0" distB="0" distL="0" distR="0" wp14:anchorId="16D0640A" wp14:editId="16854A94">
+            <wp:extent cx="5915025" cy="3076575"/>
+            <wp:effectExtent l="0" t="0" r="9525" b="9525"/>
+            <wp:docPr id="1" name="Picture 1"/>
+            <wp:cNvGraphicFramePr>
+              <a:graphicFrameLocks xmlns:a="http://schemas.openxmlformats.org/drawingml/2006/main" noChangeAspect="1"/>
+            </wp:cNvGraphicFramePr>
+            <a:graphic xmlns:a="http://schemas.openxmlformats.org/drawingml/2006/main">
+              <a:graphicData uri="http://schemas.openxmlformats.org/drawingml/2006/picture">
+                <pic:pic xmlns:pic="http://schemas.openxmlformats.org/drawingml/2006/picture">
+                  <pic:nvPicPr>
+                    <pic:cNvPr id="1" name=""/>
+                    <pic:cNvPicPr/>
+                  </pic:nvPicPr>
+                  <pic:blipFill rotWithShape="1">
+                    <a:blip r:embed="rId9"/>
+                    <a:srcRect t="7977" r="481"/>
+                    <a:stretch/>
+                  </pic:blipFill>
+                  <pic:spPr bwMode="auto">
+                    <a:xfrm>
+                      <a:off x="0" y="0"/>
+                      <a:ext cx="5915025" cy="3076575"/>
+                    </a:xfrm>
+                    <a:prstGeom prst="rect">
+                      <a:avLst/>
+                    </a:prstGeom>
+                    <a:ln>
+                      <a:noFill/>
+                    </a:ln>
+                    <a:extLst>
+                      <a:ext uri="{53640926-AAD7-44D8-BBD7-CCE9431645EC}">
+                        <a14:shadowObscured xmlns:a14="http://schemas.microsoft.com/office/drawing/2010/main"/>
+                      </a:ext>
+                    </a:extLst>
+                  </pic:spPr>
+                </pic:pic>
+              </a:graphicData>
+            </a:graphic>
+          </wp:inline>
+        </w:drawing>
+      </w:r>
+    </w:p>
+    <w:p>
+      <w:pPr>
+        <w:spacing w:after="0"/>
+      </w:pPr>
+      <w:r>
+        <w:t>Where</w:t>
+      </w:r>
+      <w:r>
+        <w:t xml:space="preserve"> red means reserved. White is available and gray mean unavailable.</w:t>
+      </w:r>
+      <w:r>
+        <w:t xml:space="preserve"> Obv</w:t>
       </w:r>
       <w:bookmarkStart w:id="0" w:name="_GoBack"/>
       <w:bookmarkEnd w:id="0"/>
+      <w:r>
+        <w:t>iously the list of rooms is on the left.</w:t>
+      </w:r>
     </w:p>
     <w:sectPr>
       <w:pgSz w:w="12240" w:h="15840"/>
@@ -652,6 +721,7 @@
     <w:lsdException w:name="HTML Sample" w:semiHidden="1" w:unhideWhenUsed="1"/>
     <w:lsdException w:name="HTML Typewriter" w:semiHidden="1" w:unhideWhenUsed="1"/>
     <w:lsdException w:name="HTML Variable" w:semiHidden="1" w:unhideWhenUsed="1"/>
+    <w:lsdException w:name="Normal Table" w:semiHidden="1" w:unhideWhenUsed="1"/>
     <w:lsdException w:name="annotation subject" w:semiHidden="1" w:unhideWhenUsed="1"/>
     <w:lsdException w:name="No List" w:semiHidden="1" w:unhideWhenUsed="1"/>
     <w:lsdException w:name="Outline List 1" w:semiHidden="1" w:unhideWhenUsed="1"/>
@@ -698,8 +768,10 @@
     <w:lsdException w:name="Table Subtle 2" w:semiHidden="1" w:unhideWhenUsed="1"/>
     <w:lsdException w:name="Table Web 1" w:semiHidden="1" w:unhideWhenUsed="1"/>
     <w:lsdException w:name="Table Web 2" w:semiHidden="1" w:unhideWhenUsed="1"/>
+    <w:lsdException w:name="Table Web 3" w:semiHidden="1" w:unhideWhenUsed="1"/>
     <w:lsdException w:name="Balloon Text" w:semiHidden="1" w:unhideWhenUsed="1"/>
     <w:lsdException w:name="Table Grid" w:uiPriority="39"/>
+    <w:lsdException w:name="Table Theme" w:semiHidden="1" w:unhideWhenUsed="1"/>
     <w:lsdException w:name="Placeholder Text" w:semiHidden="1"/>
     <w:lsdException w:name="No Spacing" w:uiPriority="1" w:qFormat="1"/>
     <w:lsdException w:name="Light Shading" w:uiPriority="60"/>

</xml_diff>

<commit_message>
More software requirement and map
</commit_message>
<xml_diff>
--- a/Preliminary research.docx
+++ b/Preliminary research.docx
@@ -142,7 +142,21 @@
           <w:rPr>
             <w:rStyle w:val="Hyperlink"/>
           </w:rPr>
-          <w:t>http://library.concordia.ca/locations/images/lb3.png</w:t>
+          <w:t>http://library.concordia.ca/locations/im</w:t>
+        </w:r>
+        <w:bookmarkStart w:id="0" w:name="_GoBack"/>
+        <w:bookmarkEnd w:id="0"/>
+        <w:r>
+          <w:rPr>
+            <w:rStyle w:val="Hyperlink"/>
+          </w:rPr>
+          <w:t>a</w:t>
+        </w:r>
+        <w:r>
+          <w:rPr>
+            <w:rStyle w:val="Hyperlink"/>
+          </w:rPr>
+          <w:t>ges/lb3.png</w:t>
         </w:r>
       </w:hyperlink>
     </w:p>
@@ -188,7 +202,19 @@
           <w:rPr>
             <w:rStyle w:val="Hyperlink"/>
           </w:rPr>
-          <w:t>http://library.concordia.ca/locations/images/lb4.png</w:t>
+          <w:t>http://library.concordia.ca/locations/images/lb</w:t>
+        </w:r>
+        <w:r>
+          <w:rPr>
+            <w:rStyle w:val="Hyperlink"/>
+          </w:rPr>
+          <w:t>4</w:t>
+        </w:r>
+        <w:r>
+          <w:rPr>
+            <w:rStyle w:val="Hyperlink"/>
+          </w:rPr>
+          <w:t>.png</w:t>
         </w:r>
       </w:hyperlink>
     </w:p>
@@ -485,7 +511,10 @@
         <w:t xml:space="preserve">ght beside a plan of the floor </w:t>
       </w:r>
       <w:r>
-        <w:t>listing all the hours and  whether they are booked or not.</w:t>
+        <w:t xml:space="preserve">listing all the hours and </w:t>
+      </w:r>
+      <w:r>
+        <w:t>whether they are booked or not.</w:t>
       </w:r>
     </w:p>
     <w:p>
@@ -580,12 +609,7 @@
         <w:t xml:space="preserve"> red means reserved. White is available and gray mean unavailable.</w:t>
       </w:r>
       <w:r>
-        <w:t xml:space="preserve"> Obv</w:t>
-      </w:r>
-      <w:bookmarkStart w:id="0" w:name="_GoBack"/>
-      <w:bookmarkEnd w:id="0"/>
-      <w:r>
-        <w:t>iously the list of rooms is on the left.</w:t>
+        <w:t xml:space="preserve"> Obviously the list of rooms is on the left.</w:t>
       </w:r>
     </w:p>
     <w:sectPr>

</xml_diff>